<commit_message>
add vhanges to lr6_pp_zvit
</commit_message>
<xml_diff>
--- a/ПП/пп 6/ЛР6_ПП_КлусІлля.docx
+++ b/ПП/пп 6/ЛР6_ПП_КлусІлля.docx
@@ -5297,6 +5297,360 @@
     <w:p/>
     <w:p/>
     <w:p/>
+    <w:p/>
+    <w:p/>
+    <w:p>
+      <w:r>
+        <w:lastRenderedPageBreak/>
+        <w:t>Адмін панель</w:t>
+      </w:r>
+    </w:p>
+    <w:p>
+      <w:pPr>
+        <w:rPr>
+          <w:lang w:val="en-US"/>
+        </w:rPr>
+      </w:pPr>
+      <w:r>
+        <w:rPr>
+          <w:lang w:val="en-US"/>
+        </w:rPr>
+        <w:drawing>
+          <wp:inline distT="0" distB="0" distL="0" distR="0" wp14:anchorId="53DCF660" wp14:editId="7FCC511F">
+            <wp:extent cx="2569780" cy="4280781"/>
+            <wp:effectExtent l="0" t="0" r="2540" b="5715"/>
+            <wp:docPr id="2022297801" name="Рисунок 1" descr="Зображення, що містить електроніка, текст, знімок екрана, комп’ютер&#10;&#10;Вміст на основі ШІ може бути неправильним."/>
+            <wp:cNvGraphicFramePr>
+              <a:graphicFrameLocks xmlns:a="http://schemas.openxmlformats.org/drawingml/2006/main" noChangeAspect="1"/>
+            </wp:cNvGraphicFramePr>
+            <a:graphic xmlns:a="http://schemas.openxmlformats.org/drawingml/2006/main">
+              <a:graphicData uri="http://schemas.openxmlformats.org/drawingml/2006/picture">
+                <pic:pic xmlns:pic="http://schemas.openxmlformats.org/drawingml/2006/picture">
+                  <pic:nvPicPr>
+                    <pic:cNvPr id="2022297801" name="Рисунок 1" descr="Зображення, що містить електроніка, текст, знімок екрана, комп’ютер&#10;&#10;Вміст на основі ШІ може бути неправильним."/>
+                    <pic:cNvPicPr/>
+                  </pic:nvPicPr>
+                  <pic:blipFill>
+                    <a:blip r:embed="rId30"/>
+                    <a:stretch>
+                      <a:fillRect/>
+                    </a:stretch>
+                  </pic:blipFill>
+                  <pic:spPr>
+                    <a:xfrm>
+                      <a:off x="0" y="0"/>
+                      <a:ext cx="2574230" cy="4288194"/>
+                    </a:xfrm>
+                    <a:prstGeom prst="rect">
+                      <a:avLst/>
+                    </a:prstGeom>
+                  </pic:spPr>
+                </pic:pic>
+              </a:graphicData>
+            </a:graphic>
+          </wp:inline>
+        </w:drawing>
+      </w:r>
+      <w:r>
+        <w:drawing>
+          <wp:inline distT="0" distB="0" distL="0" distR="0" wp14:anchorId="7085F02C" wp14:editId="22232522">
+            <wp:extent cx="2612854" cy="4287761"/>
+            <wp:effectExtent l="0" t="0" r="0" b="0"/>
+            <wp:docPr id="1117481907" name="Рисунок 1" descr="Зображення, що містить текст, знімок екрана, програмне забезпечення, Операційна система&#10;&#10;Вміст на основі ШІ може бути неправильним."/>
+            <wp:cNvGraphicFramePr>
+              <a:graphicFrameLocks xmlns:a="http://schemas.openxmlformats.org/drawingml/2006/main" noChangeAspect="1"/>
+            </wp:cNvGraphicFramePr>
+            <a:graphic xmlns:a="http://schemas.openxmlformats.org/drawingml/2006/main">
+              <a:graphicData uri="http://schemas.openxmlformats.org/drawingml/2006/picture">
+                <pic:pic xmlns:pic="http://schemas.openxmlformats.org/drawingml/2006/picture">
+                  <pic:nvPicPr>
+                    <pic:cNvPr id="1117481907" name="Рисунок 1" descr="Зображення, що містить текст, знімок екрана, програмне забезпечення, Операційна система&#10;&#10;Вміст на основі ШІ може бути неправильним."/>
+                    <pic:cNvPicPr/>
+                  </pic:nvPicPr>
+                  <pic:blipFill>
+                    <a:blip r:embed="rId31"/>
+                    <a:stretch>
+                      <a:fillRect/>
+                    </a:stretch>
+                  </pic:blipFill>
+                  <pic:spPr>
+                    <a:xfrm>
+                      <a:off x="0" y="0"/>
+                      <a:ext cx="2617564" cy="4295490"/>
+                    </a:xfrm>
+                    <a:prstGeom prst="rect">
+                      <a:avLst/>
+                    </a:prstGeom>
+                  </pic:spPr>
+                </pic:pic>
+              </a:graphicData>
+            </a:graphic>
+          </wp:inline>
+        </w:drawing>
+      </w:r>
+    </w:p>
+    <w:p>
+      <w:pPr>
+        <w:rPr>
+          <w:b/>
+          <w:bCs/>
+          <w:sz w:val="32"/>
+          <w:szCs w:val="32"/>
+        </w:rPr>
+      </w:pPr>
+      <w:r>
+        <w:rPr>
+          <w:b/>
+          <w:bCs/>
+          <w:sz w:val="32"/>
+          <w:szCs w:val="32"/>
+        </w:rPr>
+        <w:t>Банки</w:t>
+      </w:r>
+    </w:p>
+    <w:p/>
+    <w:p>
+      <w:r>
+        <w:drawing>
+          <wp:inline distT="0" distB="0" distL="0" distR="0" wp14:anchorId="74E3804A" wp14:editId="538B1A32">
+            <wp:extent cx="6120765" cy="3250565"/>
+            <wp:effectExtent l="0" t="0" r="0" b="6985"/>
+            <wp:docPr id="28002460" name="Рисунок 1" descr="Зображення, що містить текст, програмне забезпечення, Мультимедійне програмне забезпечення, Комп’ютерна піктограма&#10;&#10;Вміст на основі ШІ може бути неправильним."/>
+            <wp:cNvGraphicFramePr>
+              <a:graphicFrameLocks xmlns:a="http://schemas.openxmlformats.org/drawingml/2006/main" noChangeAspect="1"/>
+            </wp:cNvGraphicFramePr>
+            <a:graphic xmlns:a="http://schemas.openxmlformats.org/drawingml/2006/main">
+              <a:graphicData uri="http://schemas.openxmlformats.org/drawingml/2006/picture">
+                <pic:pic xmlns:pic="http://schemas.openxmlformats.org/drawingml/2006/picture">
+                  <pic:nvPicPr>
+                    <pic:cNvPr id="28002460" name="Рисунок 1" descr="Зображення, що містить текст, програмне забезпечення, Мультимедійне програмне забезпечення, Комп’ютерна піктограма&#10;&#10;Вміст на основі ШІ може бути неправильним."/>
+                    <pic:cNvPicPr/>
+                  </pic:nvPicPr>
+                  <pic:blipFill>
+                    <a:blip r:embed="rId32"/>
+                    <a:stretch>
+                      <a:fillRect/>
+                    </a:stretch>
+                  </pic:blipFill>
+                  <pic:spPr>
+                    <a:xfrm>
+                      <a:off x="0" y="0"/>
+                      <a:ext cx="6120765" cy="3250565"/>
+                    </a:xfrm>
+                    <a:prstGeom prst="rect">
+                      <a:avLst/>
+                    </a:prstGeom>
+                  </pic:spPr>
+                </pic:pic>
+              </a:graphicData>
+            </a:graphic>
+          </wp:inline>
+        </w:drawing>
+      </w:r>
+    </w:p>
+    <w:p/>
+    <w:p/>
+    <w:p>
+      <w:pPr>
+        <w:rPr>
+          <w:b/>
+          <w:bCs/>
+          <w:sz w:val="32"/>
+          <w:szCs w:val="32"/>
+        </w:rPr>
+      </w:pPr>
+      <w:r>
+        <w:rPr>
+          <w:b/>
+          <w:bCs/>
+          <w:sz w:val="32"/>
+          <w:szCs w:val="32"/>
+        </w:rPr>
+        <w:lastRenderedPageBreak/>
+        <w:t>Депозити</w:t>
+      </w:r>
+    </w:p>
+    <w:p>
+      <w:r>
+        <w:drawing>
+          <wp:inline distT="0" distB="0" distL="0" distR="0" wp14:anchorId="0D863758" wp14:editId="045545F9">
+            <wp:extent cx="2466500" cy="3941379"/>
+            <wp:effectExtent l="0" t="0" r="0" b="2540"/>
+            <wp:docPr id="81946652" name="Рисунок 1" descr="Зображення, що містить текст, знімок екрана, програмне забезпечення, Операційна система&#10;&#10;Вміст на основі ШІ може бути неправильним."/>
+            <wp:cNvGraphicFramePr>
+              <a:graphicFrameLocks xmlns:a="http://schemas.openxmlformats.org/drawingml/2006/main" noChangeAspect="1"/>
+            </wp:cNvGraphicFramePr>
+            <a:graphic xmlns:a="http://schemas.openxmlformats.org/drawingml/2006/main">
+              <a:graphicData uri="http://schemas.openxmlformats.org/drawingml/2006/picture">
+                <pic:pic xmlns:pic="http://schemas.openxmlformats.org/drawingml/2006/picture">
+                  <pic:nvPicPr>
+                    <pic:cNvPr id="81946652" name="Рисунок 1" descr="Зображення, що містить текст, знімок екрана, програмне забезпечення, Операційна система&#10;&#10;Вміст на основі ШІ може бути неправильним."/>
+                    <pic:cNvPicPr/>
+                  </pic:nvPicPr>
+                  <pic:blipFill>
+                    <a:blip r:embed="rId33"/>
+                    <a:stretch>
+                      <a:fillRect/>
+                    </a:stretch>
+                  </pic:blipFill>
+                  <pic:spPr>
+                    <a:xfrm>
+                      <a:off x="0" y="0"/>
+                      <a:ext cx="2472647" cy="3951202"/>
+                    </a:xfrm>
+                    <a:prstGeom prst="rect">
+                      <a:avLst/>
+                    </a:prstGeom>
+                  </pic:spPr>
+                </pic:pic>
+              </a:graphicData>
+            </a:graphic>
+          </wp:inline>
+        </w:drawing>
+      </w:r>
+    </w:p>
+    <w:p>
+      <w:r>
+        <w:drawing>
+          <wp:inline distT="0" distB="0" distL="0" distR="0" wp14:anchorId="20F91AB8" wp14:editId="0F1A5BBB">
+            <wp:extent cx="6120765" cy="3502025"/>
+            <wp:effectExtent l="0" t="0" r="0" b="3175"/>
+            <wp:docPr id="1939585654" name="Рисунок 1" descr="Зображення, що містить текст, знімок екрана, програмне забезпечення, Мультимедійне програмне забезпечення&#10;&#10;Вміст на основі ШІ може бути неправильним."/>
+            <wp:cNvGraphicFramePr>
+              <a:graphicFrameLocks xmlns:a="http://schemas.openxmlformats.org/drawingml/2006/main" noChangeAspect="1"/>
+            </wp:cNvGraphicFramePr>
+            <a:graphic xmlns:a="http://schemas.openxmlformats.org/drawingml/2006/main">
+              <a:graphicData uri="http://schemas.openxmlformats.org/drawingml/2006/picture">
+                <pic:pic xmlns:pic="http://schemas.openxmlformats.org/drawingml/2006/picture">
+                  <pic:nvPicPr>
+                    <pic:cNvPr id="1939585654" name="Рисунок 1" descr="Зображення, що містить текст, знімок екрана, програмне забезпечення, Мультимедійне програмне забезпечення&#10;&#10;Вміст на основі ШІ може бути неправильним."/>
+                    <pic:cNvPicPr/>
+                  </pic:nvPicPr>
+                  <pic:blipFill>
+                    <a:blip r:embed="rId34"/>
+                    <a:stretch>
+                      <a:fillRect/>
+                    </a:stretch>
+                  </pic:blipFill>
+                  <pic:spPr>
+                    <a:xfrm>
+                      <a:off x="0" y="0"/>
+                      <a:ext cx="6120765" cy="3502025"/>
+                    </a:xfrm>
+                    <a:prstGeom prst="rect">
+                      <a:avLst/>
+                    </a:prstGeom>
+                  </pic:spPr>
+                </pic:pic>
+              </a:graphicData>
+            </a:graphic>
+          </wp:inline>
+        </w:drawing>
+      </w:r>
+    </w:p>
+    <w:p/>
+    <w:p/>
+    <w:p/>
+    <w:p/>
+    <w:p/>
+    <w:p>
+      <w:pPr>
+        <w:rPr>
+          <w:b/>
+          <w:bCs/>
+          <w:sz w:val="32"/>
+          <w:szCs w:val="32"/>
+        </w:rPr>
+      </w:pPr>
+      <w:r>
+        <w:rPr>
+          <w:b/>
+          <w:bCs/>
+          <w:sz w:val="32"/>
+          <w:szCs w:val="32"/>
+        </w:rPr>
+        <w:lastRenderedPageBreak/>
+        <w:t>Користувачі</w:t>
+      </w:r>
+    </w:p>
+    <w:p>
+      <w:r>
+        <w:drawing>
+          <wp:inline distT="0" distB="0" distL="0" distR="0" wp14:anchorId="56348676" wp14:editId="478A5652">
+            <wp:extent cx="2600566" cy="4240924"/>
+            <wp:effectExtent l="0" t="0" r="9525" b="7620"/>
+            <wp:docPr id="1451148865" name="Рисунок 1" descr="Зображення, що містить текст, знімок екрана, програмне забезпечення, Операційна система&#10;&#10;Вміст на основі ШІ може бути неправильним."/>
+            <wp:cNvGraphicFramePr>
+              <a:graphicFrameLocks xmlns:a="http://schemas.openxmlformats.org/drawingml/2006/main" noChangeAspect="1"/>
+            </wp:cNvGraphicFramePr>
+            <a:graphic xmlns:a="http://schemas.openxmlformats.org/drawingml/2006/main">
+              <a:graphicData uri="http://schemas.openxmlformats.org/drawingml/2006/picture">
+                <pic:pic xmlns:pic="http://schemas.openxmlformats.org/drawingml/2006/picture">
+                  <pic:nvPicPr>
+                    <pic:cNvPr id="1451148865" name="Рисунок 1" descr="Зображення, що містить текст, знімок екрана, програмне забезпечення, Операційна система&#10;&#10;Вміст на основі ШІ може бути неправильним."/>
+                    <pic:cNvPicPr/>
+                  </pic:nvPicPr>
+                  <pic:blipFill>
+                    <a:blip r:embed="rId35"/>
+                    <a:stretch>
+                      <a:fillRect/>
+                    </a:stretch>
+                  </pic:blipFill>
+                  <pic:spPr>
+                    <a:xfrm>
+                      <a:off x="0" y="0"/>
+                      <a:ext cx="2603555" cy="4245798"/>
+                    </a:xfrm>
+                    <a:prstGeom prst="rect">
+                      <a:avLst/>
+                    </a:prstGeom>
+                  </pic:spPr>
+                </pic:pic>
+              </a:graphicData>
+            </a:graphic>
+          </wp:inline>
+        </w:drawing>
+      </w:r>
+    </w:p>
+    <w:p>
+      <w:r>
+        <w:drawing>
+          <wp:inline distT="0" distB="0" distL="0" distR="0" wp14:anchorId="7F085655" wp14:editId="01D0AC77">
+            <wp:extent cx="6120765" cy="4082415"/>
+            <wp:effectExtent l="0" t="0" r="0" b="0"/>
+            <wp:docPr id="119804057" name="Рисунок 1" descr="Зображення, що містить текст, знімок екрана, програмне забезпечення, Мультимедійне програмне забезпечення&#10;&#10;Вміст на основі ШІ може бути неправильним."/>
+            <wp:cNvGraphicFramePr>
+              <a:graphicFrameLocks xmlns:a="http://schemas.openxmlformats.org/drawingml/2006/main" noChangeAspect="1"/>
+            </wp:cNvGraphicFramePr>
+            <a:graphic xmlns:a="http://schemas.openxmlformats.org/drawingml/2006/main">
+              <a:graphicData uri="http://schemas.openxmlformats.org/drawingml/2006/picture">
+                <pic:pic xmlns:pic="http://schemas.openxmlformats.org/drawingml/2006/picture">
+                  <pic:nvPicPr>
+                    <pic:cNvPr id="119804057" name="Рисунок 1" descr="Зображення, що містить текст, знімок екрана, програмне забезпечення, Мультимедійне програмне забезпечення&#10;&#10;Вміст на основі ШІ може бути неправильним."/>
+                    <pic:cNvPicPr/>
+                  </pic:nvPicPr>
+                  <pic:blipFill>
+                    <a:blip r:embed="rId36"/>
+                    <a:stretch>
+                      <a:fillRect/>
+                    </a:stretch>
+                  </pic:blipFill>
+                  <pic:spPr>
+                    <a:xfrm>
+                      <a:off x="0" y="0"/>
+                      <a:ext cx="6120765" cy="4082415"/>
+                    </a:xfrm>
+                    <a:prstGeom prst="rect">
+                      <a:avLst/>
+                    </a:prstGeom>
+                  </pic:spPr>
+                </pic:pic>
+              </a:graphicData>
+            </a:graphic>
+          </wp:inline>
+        </w:drawing>
+      </w:r>
+    </w:p>
     <w:p/>
     <w:p/>
     <w:p>
@@ -13431,6 +13785,7 @@
   <w:style w:type="character" w:default="1" w:styleId="a0">
     <w:name w:val="Default Paragraph Font"/>
     <w:uiPriority w:val="1"/>
+    <w:semiHidden/>
     <w:unhideWhenUsed/>
   </w:style>
   <w:style w:type="table" w:default="1" w:styleId="a1">

</xml_diff>